<commit_message>
change CV after Training
</commit_message>
<xml_diff>
--- a/Dmitriy Sats att 1.docx
+++ b/Dmitriy Sats att 1.docx
@@ -4,149 +4,115 @@
   <w:body>
     <w:tbl>
       <w:tblPr>
-        <w:tblStyle w:val="a7"/>
-        <w:tblW w:w="6625" w:type="pct"/>
-        <w:tblInd w:w="-2477" w:type="dxa"/>
-        <w:tblBorders>
-          <w:top w:val="none" w:sz="0" w:space="0" w:color="auto"/>
-          <w:left w:val="none" w:sz="0" w:space="0" w:color="auto"/>
-          <w:bottom w:val="none" w:sz="0" w:space="0" w:color="auto"/>
-          <w:right w:val="none" w:sz="0" w:space="0" w:color="auto"/>
-          <w:insideH w:val="none" w:sz="0" w:space="0" w:color="auto"/>
-          <w:insideV w:val="none" w:sz="0" w:space="0" w:color="auto"/>
-        </w:tblBorders>
-        <w:shd w:val="clear" w:color="auto" w:fill="775F55" w:themeFill="text2"/>
-        <w:tblCellMar>
-          <w:left w:w="2448" w:type="dxa"/>
-          <w:right w:w="115" w:type="dxa"/>
-        </w:tblCellMar>
+        <w:tblW w:w="0" w:type="auto"/>
+        <w:tblInd w:w="-2977" w:type="dxa"/>
         <w:tblLook w:val="04A0" w:firstRow="1" w:lastRow="0" w:firstColumn="1" w:lastColumn="0" w:noHBand="0" w:noVBand="1"/>
         <w:tblDescription w:val="В первой таблице указывается ваше имя, во второй — дата, изображение и контактные данные"/>
       </w:tblPr>
       <w:tblGrid>
-        <w:gridCol w:w="9633"/>
+        <w:gridCol w:w="2345"/>
+        <w:gridCol w:w="8557"/>
       </w:tblGrid>
       <w:tr>
         <w:trPr>
-          <w:trHeight w:val="648"/>
+          <w:trHeight w:val="567"/>
         </w:trPr>
-        <w:sdt>
-          <w:sdtPr>
-            <w:rPr>
-              <w:rFonts w:asciiTheme="minorHAnsi" w:hAnsiTheme="minorHAnsi"/>
-              <w:color w:val="000000" w:themeColor="text1"/>
-              <w:sz w:val="48"/>
-              <w:szCs w:val="48"/>
-            </w:rPr>
-            <w:alias w:val="Введите свое имя:"/>
-            <w:tag w:val="Введите свое имя:"/>
-            <w:id w:val="-605731169"/>
-            <w:placeholder>
-              <w:docPart w:val="ADC504346D2D4075A87E54C4B99F8743"/>
-            </w:placeholder>
-            <w:dataBinding w:prefixMappings="xmlns:ns0='http://purl.org/dc/elements/1.1/' xmlns:ns1='http://schemas.openxmlformats.org/package/2006/metadata/core-properties' " w:xpath="/ns1:coreProperties[1]/ns0:description[1]" w:storeItemID="{6C3C8BC8-F283-45AE-878A-BAB7291924A1}"/>
-            <w15:appearance w15:val="hidden"/>
-            <w:text w:multiLine="1"/>
-          </w:sdtPr>
-          <w:sdtEndPr/>
-          <w:sdtContent>
-            <w:tc>
-              <w:tcPr>
-                <w:tcW w:w="10070" w:type="dxa"/>
-                <w:shd w:val="clear" w:color="auto" w:fill="968C8C" w:themeFill="accent6"/>
-                <w:tcMar>
-                  <w:top w:w="14" w:type="dxa"/>
-                  <w:bottom w:w="14" w:type="dxa"/>
-                </w:tcMar>
-                <w:vAlign w:val="center"/>
-              </w:tcPr>
+        <w:tc>
+          <w:tcPr>
+            <w:tcW w:w="0" w:type="auto"/>
+            <w:gridSpan w:val="2"/>
+            <w:shd w:val="clear" w:color="auto" w:fill="DD8047" w:themeFill="accent2"/>
+            <w:vAlign w:val="center"/>
+          </w:tcPr>
+          <w:sdt>
+            <w:sdtPr>
+              <w:rPr>
+                <w:rFonts w:asciiTheme="majorHAnsi" w:hAnsiTheme="majorHAnsi"/>
+                <w:color w:val="000000" w:themeColor="text1"/>
+                <w:sz w:val="36"/>
+                <w:szCs w:val="36"/>
+              </w:rPr>
+              <w:alias w:val="Введите свое имя:"/>
+              <w:tag w:val="Введите свое имя:"/>
+              <w:id w:val="-605731169"/>
+              <w:placeholder>
+                <w:docPart w:val="3E30B4114A054331845B997566295041"/>
+              </w:placeholder>
+              <w:dataBinding w:prefixMappings="xmlns:ns0='http://purl.org/dc/elements/1.1/' xmlns:ns1='http://schemas.openxmlformats.org/package/2006/metadata/core-properties' " w:xpath="/ns1:coreProperties[1]/ns0:description[1]" w:storeItemID="{6C3C8BC8-F283-45AE-878A-BAB7291924A1}"/>
+              <w15:appearance w15:val="hidden"/>
+              <w:text w:multiLine="1"/>
+            </w:sdtPr>
+            <w:sdtContent>
               <w:p>
                 <w:pPr>
-                  <w:pStyle w:val="af9"/>
+                  <w:spacing w:after="0"/>
+                  <w:ind w:left="2296"/>
                   <w:rPr>
-                    <w:rFonts w:asciiTheme="minorHAnsi" w:hAnsiTheme="minorHAnsi"/>
-                    <w:sz w:val="28"/>
-                    <w:szCs w:val="28"/>
+                    <w:rFonts w:asciiTheme="majorHAnsi" w:hAnsiTheme="majorHAnsi"/>
+                    <w:sz w:val="36"/>
+                    <w:szCs w:val="36"/>
+                    <w:lang w:val="en-US"/>
                   </w:rPr>
                 </w:pPr>
+                <w:r>
+                  <w:rPr>
+                    <w:rFonts w:asciiTheme="majorHAnsi" w:hAnsiTheme="majorHAnsi"/>
+                    <w:color w:val="000000" w:themeColor="text1"/>
+                    <w:sz w:val="36"/>
+                    <w:szCs w:val="36"/>
+                  </w:rPr>
+                  <w:t xml:space="preserve"> </w:t>
+                </w:r>
                 <w:proofErr w:type="spellStart"/>
                 <w:r>
                   <w:rPr>
-                    <w:rFonts w:asciiTheme="minorHAnsi" w:hAnsiTheme="minorHAnsi"/>
+                    <w:rFonts w:asciiTheme="majorHAnsi" w:hAnsiTheme="majorHAnsi"/>
                     <w:color w:val="000000" w:themeColor="text1"/>
-                    <w:sz w:val="48"/>
-                    <w:szCs w:val="48"/>
+                    <w:sz w:val="36"/>
+                    <w:szCs w:val="36"/>
                   </w:rPr>
                   <w:t>Dmitriy</w:t>
                 </w:r>
                 <w:proofErr w:type="spellEnd"/>
                 <w:r>
                   <w:rPr>
-                    <w:rFonts w:asciiTheme="minorHAnsi" w:hAnsiTheme="minorHAnsi"/>
+                    <w:rFonts w:asciiTheme="majorHAnsi" w:hAnsiTheme="majorHAnsi"/>
                     <w:color w:val="000000" w:themeColor="text1"/>
-                    <w:sz w:val="48"/>
-                    <w:szCs w:val="48"/>
+                    <w:sz w:val="36"/>
+                    <w:szCs w:val="36"/>
                   </w:rPr>
                   <w:t xml:space="preserve"> </w:t>
                 </w:r>
                 <w:proofErr w:type="spellStart"/>
                 <w:r>
                   <w:rPr>
-                    <w:rFonts w:asciiTheme="minorHAnsi" w:hAnsiTheme="minorHAnsi"/>
+                    <w:rFonts w:asciiTheme="majorHAnsi" w:hAnsiTheme="majorHAnsi"/>
                     <w:color w:val="000000" w:themeColor="text1"/>
-                    <w:sz w:val="48"/>
-                    <w:szCs w:val="48"/>
+                    <w:sz w:val="36"/>
+                    <w:szCs w:val="36"/>
                   </w:rPr>
                   <w:t>Sats</w:t>
                 </w:r>
                 <w:proofErr w:type="spellEnd"/>
               </w:p>
-            </w:tc>
-          </w:sdtContent>
-        </w:sdt>
+            </w:sdtContent>
+          </w:sdt>
+        </w:tc>
       </w:tr>
-    </w:tbl>
-    <w:tbl>
-      <w:tblPr>
-        <w:tblW w:w="6625" w:type="pct"/>
-        <w:tblInd w:w="-2477" w:type="dxa"/>
-        <w:tblBorders>
-          <w:top w:val="single" w:sz="4" w:space="0" w:color="000000" w:themeColor="text1"/>
-          <w:left w:val="single" w:sz="4" w:space="0" w:color="000000" w:themeColor="text1"/>
-          <w:bottom w:val="single" w:sz="4" w:space="0" w:color="000000" w:themeColor="text1"/>
-          <w:right w:val="single" w:sz="4" w:space="0" w:color="000000" w:themeColor="text1"/>
-          <w:insideH w:val="single" w:sz="4" w:space="0" w:color="000000" w:themeColor="text1"/>
-          <w:insideV w:val="single" w:sz="4" w:space="0" w:color="000000" w:themeColor="text1"/>
-        </w:tblBorders>
-        <w:tblLook w:val="04A0" w:firstRow="1" w:lastRow="0" w:firstColumn="1" w:lastColumn="0" w:noHBand="0" w:noVBand="1"/>
-        <w:tblDescription w:val="В первой таблице указывается ваше имя, во второй — дата, изображение и контактные данные"/>
-      </w:tblPr>
-      <w:tblGrid>
-        <w:gridCol w:w="2346"/>
-        <w:gridCol w:w="7287"/>
-      </w:tblGrid>
       <w:tr>
         <w:trPr>
-          <w:trHeight w:val="257"/>
+          <w:trHeight w:val="13550"/>
         </w:trPr>
         <w:tc>
           <w:tcPr>
-            <w:tcW w:w="2346" w:type="dxa"/>
-            <w:tcBorders>
-              <w:top w:val="nil"/>
-              <w:left w:val="nil"/>
-              <w:bottom w:val="nil"/>
-              <w:right w:val="nil"/>
-            </w:tcBorders>
+            <w:tcW w:w="0" w:type="auto"/>
             <w:shd w:val="clear" w:color="auto" w:fill="auto"/>
-            <w:vAlign w:val="center"/>
           </w:tcPr>
           <w:p>
             <w:pPr>
               <w:spacing w:after="0"/>
-              <w:jc w:val="center"/>
               <w:rPr>
-                <w:rFonts w:asciiTheme="minorHAnsi" w:hAnsiTheme="minorHAnsi"/>
+                <w:rFonts w:ascii="Calibri" w:hAnsi="Calibri"/>
                 <w:sz w:val="28"/>
                 <w:szCs w:val="28"/>
               </w:rPr>
@@ -160,9 +126,17 @@
                 <w:lang w:bidi="ru-RU"/>
               </w:rPr>
               <w:drawing>
-                <wp:inline distT="0" distB="0" distL="0" distR="0" wp14:anchorId="13F3EFDE" wp14:editId="075D0125">
-                  <wp:extent cx="2498748" cy="1151920"/>
+                <wp:anchor distT="0" distB="0" distL="114300" distR="114300" simplePos="0" relativeHeight="251658240" behindDoc="0" locked="0" layoutInCell="1" allowOverlap="1" wp14:anchorId="13F3EFDE" wp14:editId="0A06A39C">
+                  <wp:simplePos x="0" y="0"/>
+                  <wp:positionH relativeFrom="column">
+                    <wp:posOffset>-661035</wp:posOffset>
+                  </wp:positionH>
+                  <wp:positionV relativeFrom="paragraph">
+                    <wp:posOffset>723900</wp:posOffset>
+                  </wp:positionV>
+                  <wp:extent cx="2498725" cy="1151890"/>
                   <wp:effectExtent l="63818" t="50482" r="136842" b="136843"/>
+                  <wp:wrapSquare wrapText="bothSides"/>
                   <wp:docPr id="1" name="Рисунок 2"/>
                   <wp:cNvGraphicFramePr/>
                   <a:graphic xmlns:a="http://schemas.openxmlformats.org/drawingml/2006/main">
@@ -189,7 +163,7 @@
                         <pic:spPr>
                           <a:xfrm rot="5400000">
                             <a:off x="0" y="0"/>
-                            <a:ext cx="2540647" cy="1171236"/>
+                            <a:ext cx="2498725" cy="1151890"/>
                           </a:xfrm>
                           <a:prstGeom prst="rect">
                             <a:avLst/>
@@ -210,20 +184,20 @@
                       </pic:pic>
                     </a:graphicData>
                   </a:graphic>
-                </wp:inline>
+                  <wp14:sizeRelH relativeFrom="margin">
+                    <wp14:pctWidth>0</wp14:pctWidth>
+                  </wp14:sizeRelH>
+                  <wp14:sizeRelV relativeFrom="margin">
+                    <wp14:pctHeight>0</wp14:pctHeight>
+                  </wp14:sizeRelV>
+                </wp:anchor>
               </w:drawing>
             </w:r>
           </w:p>
         </w:tc>
         <w:tc>
           <w:tcPr>
-            <w:tcW w:w="7287" w:type="dxa"/>
-            <w:tcBorders>
-              <w:top w:val="nil"/>
-              <w:left w:val="nil"/>
-              <w:bottom w:val="nil"/>
-              <w:right w:val="nil"/>
-            </w:tcBorders>
+            <w:tcW w:w="0" w:type="auto"/>
             <w:shd w:val="clear" w:color="auto" w:fill="auto"/>
             <w:tcMar>
               <w:top w:w="58" w:type="dxa"/>
@@ -231,6 +205,7 @@
               <w:bottom w:w="0" w:type="dxa"/>
               <w:right w:w="115" w:type="dxa"/>
             </w:tcMar>
+            <w:vAlign w:val="center"/>
           </w:tcPr>
           <w:p>
             <w:pPr>
@@ -241,6 +216,7 @@
                 <w:rFonts w:asciiTheme="minorHAnsi" w:hAnsiTheme="minorHAnsi"/>
                 <w:sz w:val="36"/>
                 <w:szCs w:val="36"/>
+                <w:lang w:val="en-US"/>
               </w:rPr>
             </w:pPr>
             <w:r>
@@ -257,6 +233,7 @@
                 <w:rFonts w:asciiTheme="minorHAnsi" w:hAnsiTheme="minorHAnsi"/>
                 <w:sz w:val="36"/>
                 <w:szCs w:val="36"/>
+                <w:lang w:val="en-US"/>
               </w:rPr>
               <w:t xml:space="preserve">: </w:t>
             </w:r>
@@ -417,198 +394,598 @@
           </w:p>
           <w:p>
             <w:pPr>
-              <w:pStyle w:val="aff2"/>
+              <w:spacing w:before="240"/>
               <w:rPr>
-                <w:rFonts w:asciiTheme="minorHAnsi" w:hAnsiTheme="minorHAnsi"/>
+                <w:rFonts w:asciiTheme="minorHAnsi" w:hAnsiTheme="minorHAnsi" w:cs="Calibri"/>
+                <w:color w:val="DD8047" w:themeColor="accent2"/>
+                <w:sz w:val="36"/>
+                <w:szCs w:val="36"/>
+                <w:lang w:val="en-US" w:eastAsia="ja-JP"/>
+              </w:rPr>
+            </w:pPr>
+            <w:r>
+              <w:rPr>
+                <w:rFonts w:asciiTheme="minorHAnsi" w:hAnsiTheme="minorHAnsi" w:cs="Calibri"/>
+                <w:color w:val="DD8047" w:themeColor="accent2"/>
+                <w:sz w:val="36"/>
+                <w:szCs w:val="36"/>
+                <w:lang w:val="en-US" w:eastAsia="ja-JP"/>
+              </w:rPr>
+              <w:t xml:space="preserve">Position: </w:t>
+            </w:r>
+            <w:r>
+              <w:rPr>
+                <w:rFonts w:asciiTheme="minorHAnsi" w:hAnsiTheme="minorHAnsi" w:cs="Calibri"/>
+                <w:color w:val="000000" w:themeColor="text1"/>
+                <w:sz w:val="36"/>
+                <w:szCs w:val="36"/>
+                <w:lang w:val="en-US" w:eastAsia="ja-JP"/>
+              </w:rPr>
+              <w:t>Python Developer</w:t>
+            </w:r>
+          </w:p>
+          <w:p>
+            <w:pPr>
+              <w:spacing w:before="240"/>
+              <w:rPr>
+                <w:color w:val="DD8047" w:themeColor="accent2"/>
                 <w:sz w:val="36"/>
                 <w:szCs w:val="36"/>
                 <w:lang w:val="en-US"/>
               </w:rPr>
             </w:pPr>
+            <w:r>
+              <w:rPr>
+                <w:color w:val="DD8047" w:themeColor="accent2"/>
+                <w:sz w:val="36"/>
+                <w:szCs w:val="36"/>
+                <w:lang w:val="en-US"/>
+              </w:rPr>
+              <w:t>Skills</w:t>
+            </w:r>
+          </w:p>
+          <w:p>
+            <w:pPr>
+              <w:spacing w:after="0"/>
+              <w:rPr>
+                <w:rFonts w:asciiTheme="minorHAnsi" w:hAnsiTheme="minorHAnsi" w:cs="Arial"/>
+                <w:sz w:val="28"/>
+                <w:szCs w:val="28"/>
+                <w:lang w:val="en-US"/>
+              </w:rPr>
+            </w:pPr>
+            <w:r>
+              <w:rPr>
+                <w:rFonts w:asciiTheme="minorHAnsi" w:hAnsiTheme="minorHAnsi" w:cs="Arial"/>
+                <w:sz w:val="28"/>
+                <w:szCs w:val="28"/>
+                <w:lang w:val="en-US"/>
+              </w:rPr>
+              <w:t>Programming languages: Python, Dart, JavaScript;</w:t>
+            </w:r>
+            <w:r>
+              <w:rPr>
+                <w:rFonts w:asciiTheme="minorHAnsi" w:hAnsiTheme="minorHAnsi" w:cs="Arial"/>
+                <w:sz w:val="28"/>
+                <w:szCs w:val="28"/>
+                <w:lang w:val="en-US"/>
+              </w:rPr>
+              <w:t xml:space="preserve"> </w:t>
+            </w:r>
+          </w:p>
+          <w:p>
+            <w:pPr>
+              <w:spacing w:after="0"/>
+              <w:rPr>
+                <w:rFonts w:asciiTheme="minorHAnsi" w:hAnsiTheme="minorHAnsi" w:cs="Arial"/>
+                <w:sz w:val="28"/>
+                <w:szCs w:val="28"/>
+                <w:lang w:val="en-US"/>
+              </w:rPr>
+            </w:pPr>
+            <w:r>
+              <w:rPr>
+                <w:rFonts w:asciiTheme="minorHAnsi" w:hAnsiTheme="minorHAnsi" w:cs="Arial"/>
+                <w:sz w:val="28"/>
+                <w:szCs w:val="28"/>
+                <w:lang w:val="en-US"/>
+              </w:rPr>
+              <w:t>Framew</w:t>
+            </w:r>
+            <w:r>
+              <w:rPr>
+                <w:rFonts w:asciiTheme="minorHAnsi" w:hAnsiTheme="minorHAnsi" w:cs="Arial"/>
+                <w:sz w:val="28"/>
+                <w:szCs w:val="28"/>
+                <w:lang w:val="en-US"/>
+              </w:rPr>
+              <w:t xml:space="preserve">orks: Django, Django-Rest-Framework, </w:t>
+            </w:r>
+            <w:proofErr w:type="spellStart"/>
+            <w:r>
+              <w:rPr>
+                <w:rFonts w:asciiTheme="minorHAnsi" w:hAnsiTheme="minorHAnsi" w:cs="Arial"/>
+                <w:sz w:val="28"/>
+                <w:szCs w:val="28"/>
+                <w:lang w:val="en-US"/>
+              </w:rPr>
+              <w:t>FastAPI</w:t>
+            </w:r>
+            <w:proofErr w:type="spellEnd"/>
+            <w:r>
+              <w:rPr>
+                <w:rFonts w:asciiTheme="minorHAnsi" w:hAnsiTheme="minorHAnsi" w:cs="Arial"/>
+                <w:sz w:val="28"/>
+                <w:szCs w:val="28"/>
+                <w:lang w:val="en-US"/>
+              </w:rPr>
+              <w:t>, Flask, Flutter</w:t>
+            </w:r>
+            <w:r>
+              <w:rPr>
+                <w:rFonts w:asciiTheme="minorHAnsi" w:hAnsiTheme="minorHAnsi" w:cs="Arial"/>
+                <w:sz w:val="28"/>
+                <w:szCs w:val="28"/>
+                <w:lang w:val="en-US"/>
+              </w:rPr>
+              <w:t>, Vue.js</w:t>
+            </w:r>
+          </w:p>
+          <w:p>
+            <w:pPr>
+              <w:spacing w:after="0"/>
+              <w:rPr>
+                <w:rFonts w:asciiTheme="minorHAnsi" w:hAnsiTheme="minorHAnsi" w:cs="Arial"/>
+                <w:sz w:val="28"/>
+                <w:szCs w:val="28"/>
+                <w:lang w:val="en-US"/>
+              </w:rPr>
+            </w:pPr>
+            <w:r>
+              <w:rPr>
+                <w:rFonts w:asciiTheme="minorHAnsi" w:hAnsiTheme="minorHAnsi" w:cs="Arial"/>
+                <w:sz w:val="28"/>
+                <w:szCs w:val="28"/>
+                <w:lang w:val="en-US"/>
+              </w:rPr>
+              <w:t>Data bases: PostgreSQL, SQLite, MSSQL</w:t>
+            </w:r>
+          </w:p>
+          <w:p>
+            <w:pPr>
+              <w:spacing w:after="0"/>
+              <w:rPr>
+                <w:rFonts w:asciiTheme="minorHAnsi" w:hAnsiTheme="minorHAnsi" w:cs="Arial"/>
+                <w:sz w:val="28"/>
+                <w:szCs w:val="28"/>
+                <w:lang w:val="en-US"/>
+              </w:rPr>
+            </w:pPr>
+            <w:r>
+              <w:rPr>
+                <w:rFonts w:asciiTheme="minorHAnsi" w:hAnsiTheme="minorHAnsi" w:cs="Arial"/>
+                <w:sz w:val="28"/>
+                <w:szCs w:val="28"/>
+                <w:lang w:val="en-US"/>
+              </w:rPr>
+              <w:t>OS: Windows, Linux, Android</w:t>
+            </w:r>
+          </w:p>
+          <w:p>
+            <w:pPr>
+              <w:spacing w:after="0"/>
+              <w:rPr>
+                <w:rFonts w:asciiTheme="minorHAnsi" w:hAnsiTheme="minorHAnsi" w:cs="Arial"/>
+                <w:sz w:val="28"/>
+                <w:szCs w:val="28"/>
+                <w:lang w:val="en-US"/>
+              </w:rPr>
+            </w:pPr>
+            <w:r>
+              <w:rPr>
+                <w:rFonts w:asciiTheme="minorHAnsi" w:hAnsiTheme="minorHAnsi" w:cs="Arial"/>
+                <w:sz w:val="28"/>
+                <w:szCs w:val="28"/>
+                <w:lang w:val="en-US"/>
+              </w:rPr>
+              <w:t>Other skills: Docker, AWS</w:t>
+            </w:r>
+            <w:r>
+              <w:rPr>
+                <w:rFonts w:asciiTheme="minorHAnsi" w:hAnsiTheme="minorHAnsi" w:cs="Arial"/>
+                <w:sz w:val="28"/>
+                <w:szCs w:val="28"/>
+                <w:lang w:val="en-US"/>
+              </w:rPr>
+              <w:t>, git</w:t>
+            </w:r>
+          </w:p>
+          <w:p>
+            <w:pPr>
+              <w:spacing w:before="240"/>
+              <w:rPr>
+                <w:color w:val="DD8047" w:themeColor="accent2"/>
+                <w:sz w:val="36"/>
+                <w:szCs w:val="36"/>
+                <w:lang w:val="en-US"/>
+              </w:rPr>
+            </w:pPr>
+            <w:r>
+              <w:rPr>
+                <w:color w:val="DD8047" w:themeColor="accent2"/>
+                <w:sz w:val="36"/>
+                <w:szCs w:val="36"/>
+                <w:lang w:val="en-US"/>
+              </w:rPr>
+              <w:t>Education</w:t>
+            </w:r>
+          </w:p>
+          <w:p>
+            <w:pPr>
+              <w:spacing w:after="0"/>
+              <w:rPr>
+                <w:rFonts w:asciiTheme="minorHAnsi" w:hAnsiTheme="minorHAnsi"/>
+                <w:sz w:val="28"/>
+                <w:szCs w:val="28"/>
+                <w:lang w:val="en-US"/>
+              </w:rPr>
+            </w:pPr>
+            <w:r>
+              <w:rPr>
+                <w:rFonts w:asciiTheme="minorHAnsi" w:hAnsiTheme="minorHAnsi"/>
+                <w:sz w:val="28"/>
+                <w:szCs w:val="28"/>
+                <w:lang w:val="en-US"/>
+              </w:rPr>
+              <w:t>Belarusian State Technological University</w:t>
+            </w:r>
+          </w:p>
+          <w:p>
+            <w:pPr>
+              <w:spacing w:after="0"/>
+              <w:ind w:left="360" w:hanging="360"/>
+              <w:rPr>
+                <w:rFonts w:asciiTheme="minorHAnsi" w:hAnsiTheme="minorHAnsi"/>
+                <w:sz w:val="28"/>
+                <w:szCs w:val="28"/>
+                <w:lang w:val="en-US"/>
+              </w:rPr>
+            </w:pPr>
+            <w:r>
+              <w:rPr>
+                <w:rFonts w:asciiTheme="minorHAnsi" w:hAnsiTheme="minorHAnsi"/>
+                <w:sz w:val="28"/>
+                <w:szCs w:val="28"/>
+                <w:lang w:val="en-US"/>
+              </w:rPr>
+              <w:t>2018 – 2023</w:t>
+            </w:r>
+          </w:p>
+          <w:p>
+            <w:pPr>
+              <w:spacing w:before="240"/>
+              <w:rPr>
+                <w:color w:val="DD8047" w:themeColor="accent2"/>
+                <w:sz w:val="36"/>
+                <w:szCs w:val="36"/>
+                <w:lang w:val="en-US"/>
+              </w:rPr>
+            </w:pPr>
+            <w:r>
+              <w:rPr>
+                <w:color w:val="DD8047" w:themeColor="accent2"/>
+                <w:sz w:val="36"/>
+                <w:szCs w:val="36"/>
+                <w:lang w:val="en-US"/>
+              </w:rPr>
+              <w:t>Additional</w:t>
+            </w:r>
+            <w:r>
+              <w:rPr>
+                <w:color w:val="DD8047" w:themeColor="accent2"/>
+                <w:sz w:val="36"/>
+                <w:szCs w:val="36"/>
+                <w:lang w:val="en-US"/>
+              </w:rPr>
+              <w:t xml:space="preserve"> Education:</w:t>
+            </w:r>
+          </w:p>
+          <w:p>
+            <w:pPr>
+              <w:spacing w:after="0"/>
+              <w:ind w:left="360" w:hanging="360"/>
+              <w:rPr>
+                <w:rFonts w:asciiTheme="minorHAnsi" w:hAnsiTheme="minorHAnsi"/>
+                <w:sz w:val="28"/>
+                <w:szCs w:val="28"/>
+                <w:lang w:val="en-US"/>
+              </w:rPr>
+            </w:pPr>
+            <w:proofErr w:type="spellStart"/>
+            <w:r>
+              <w:rPr>
+                <w:rFonts w:asciiTheme="minorHAnsi" w:hAnsiTheme="minorHAnsi"/>
+                <w:sz w:val="28"/>
+                <w:szCs w:val="28"/>
+                <w:lang w:val="en-US"/>
+              </w:rPr>
+              <w:t>ITechArt</w:t>
+            </w:r>
+            <w:proofErr w:type="spellEnd"/>
+            <w:r>
+              <w:rPr>
+                <w:rFonts w:asciiTheme="minorHAnsi" w:hAnsiTheme="minorHAnsi"/>
+                <w:sz w:val="28"/>
+                <w:szCs w:val="28"/>
+                <w:lang w:val="en-US"/>
+              </w:rPr>
+              <w:t xml:space="preserve"> Python Students Lab</w:t>
+            </w:r>
+          </w:p>
+          <w:p>
+            <w:pPr>
+              <w:spacing w:after="0"/>
+              <w:ind w:left="360" w:hanging="360"/>
+              <w:rPr>
+                <w:rFonts w:asciiTheme="minorHAnsi" w:hAnsiTheme="minorHAnsi"/>
+                <w:sz w:val="28"/>
+                <w:szCs w:val="28"/>
+                <w:lang w:val="en-US"/>
+              </w:rPr>
+            </w:pPr>
+            <w:r>
+              <w:rPr>
+                <w:rFonts w:asciiTheme="minorHAnsi" w:hAnsiTheme="minorHAnsi"/>
+                <w:sz w:val="28"/>
+                <w:szCs w:val="28"/>
+                <w:lang w:val="en-US"/>
+              </w:rPr>
+              <w:t>2019</w:t>
+            </w:r>
+          </w:p>
+          <w:p>
+            <w:pPr>
+              <w:spacing w:before="240"/>
+              <w:rPr>
+                <w:color w:val="DD8047" w:themeColor="accent2"/>
+                <w:sz w:val="36"/>
+                <w:szCs w:val="36"/>
+                <w:lang w:val="en-US"/>
+              </w:rPr>
+            </w:pPr>
+            <w:r>
+              <w:rPr>
+                <w:color w:val="DD8047" w:themeColor="accent2"/>
+                <w:sz w:val="36"/>
+                <w:szCs w:val="36"/>
+                <w:lang w:val="en-US"/>
+              </w:rPr>
+              <w:t>Experience</w:t>
+            </w:r>
+          </w:p>
+          <w:p>
+            <w:pPr>
+              <w:spacing w:after="0"/>
+              <w:ind w:left="360" w:hanging="360"/>
+              <w:rPr>
+                <w:rFonts w:asciiTheme="minorHAnsi" w:hAnsiTheme="minorHAnsi" w:cs="Calibri"/>
+                <w:sz w:val="28"/>
+                <w:szCs w:val="28"/>
+                <w:lang w:val="en-US"/>
+              </w:rPr>
+            </w:pPr>
+            <w:proofErr w:type="spellStart"/>
+            <w:r>
+              <w:rPr>
+                <w:rFonts w:asciiTheme="minorHAnsi" w:hAnsiTheme="minorHAnsi"/>
+                <w:sz w:val="28"/>
+                <w:szCs w:val="28"/>
+                <w:lang w:val="en-US"/>
+              </w:rPr>
+              <w:t>ITechArt</w:t>
+            </w:r>
+            <w:proofErr w:type="spellEnd"/>
+            <w:r>
+              <w:rPr>
+                <w:rFonts w:asciiTheme="minorHAnsi" w:hAnsiTheme="minorHAnsi"/>
+                <w:sz w:val="28"/>
+                <w:szCs w:val="28"/>
+                <w:lang w:val="en-US"/>
+              </w:rPr>
+              <w:t xml:space="preserve"> Train</w:t>
+            </w:r>
+            <w:r>
+              <w:rPr>
+                <w:rFonts w:asciiTheme="minorHAnsi" w:hAnsiTheme="minorHAnsi" w:cs="Calibri"/>
+                <w:sz w:val="28"/>
+                <w:szCs w:val="28"/>
+                <w:lang w:val="en-US"/>
+              </w:rPr>
+              <w:t>ing</w:t>
+            </w:r>
+          </w:p>
+          <w:p>
+            <w:pPr>
+              <w:spacing w:after="0"/>
+              <w:ind w:left="360" w:hanging="360"/>
+              <w:rPr>
+                <w:rFonts w:asciiTheme="minorHAnsi" w:hAnsiTheme="minorHAnsi"/>
+                <w:sz w:val="28"/>
+                <w:szCs w:val="28"/>
+                <w:lang w:val="en-US"/>
+              </w:rPr>
+            </w:pPr>
+            <w:r>
+              <w:rPr>
+                <w:rFonts w:asciiTheme="minorHAnsi" w:hAnsiTheme="minorHAnsi"/>
+                <w:sz w:val="28"/>
+                <w:szCs w:val="28"/>
+                <w:lang w:val="en-US"/>
+              </w:rPr>
+              <w:t>Jan. 2022 – Apr. 2022</w:t>
+            </w:r>
+          </w:p>
+          <w:p>
+            <w:pPr>
+              <w:spacing w:after="0"/>
+              <w:ind w:left="360" w:hanging="360"/>
+              <w:rPr>
+                <w:rFonts w:asciiTheme="minorHAnsi" w:hAnsiTheme="minorHAnsi"/>
+                <w:sz w:val="28"/>
+                <w:szCs w:val="28"/>
+                <w:lang w:val="en-US"/>
+              </w:rPr>
+            </w:pPr>
+            <w:r>
+              <w:rPr>
+                <w:rFonts w:asciiTheme="minorHAnsi" w:hAnsiTheme="minorHAnsi"/>
+                <w:sz w:val="28"/>
+                <w:szCs w:val="28"/>
+                <w:lang w:val="en-US"/>
+              </w:rPr>
+              <w:t>Projects:</w:t>
+            </w:r>
+          </w:p>
+          <w:p>
+            <w:pPr>
+              <w:pStyle w:val="affffff4"/>
+              <w:numPr>
+                <w:ilvl w:val="0"/>
+                <w:numId w:val="37"/>
+              </w:numPr>
+              <w:spacing w:after="0"/>
+              <w:rPr>
+                <w:rFonts w:asciiTheme="minorHAnsi" w:hAnsiTheme="minorHAnsi"/>
+                <w:sz w:val="28"/>
+                <w:szCs w:val="28"/>
+                <w:lang w:val="en-US"/>
+              </w:rPr>
+            </w:pPr>
+            <w:r>
+              <w:rPr>
+                <w:rFonts w:asciiTheme="minorHAnsi" w:hAnsiTheme="minorHAnsi"/>
+                <w:sz w:val="28"/>
+                <w:szCs w:val="28"/>
+                <w:lang w:val="en-US"/>
+              </w:rPr>
+              <w:t>Blog application using DRF, Vue.js and AWS as data storage: https://github.com/OS01GLADOS/Blog-MVP</w:t>
+            </w:r>
+          </w:p>
+          <w:p>
+            <w:pPr>
+              <w:pStyle w:val="affffff4"/>
+              <w:numPr>
+                <w:ilvl w:val="0"/>
+                <w:numId w:val="37"/>
+              </w:numPr>
+              <w:spacing w:after="0"/>
+              <w:rPr>
+                <w:rFonts w:asciiTheme="minorHAnsi" w:hAnsiTheme="minorHAnsi"/>
+                <w:sz w:val="28"/>
+                <w:szCs w:val="28"/>
+                <w:lang w:val="en-US"/>
+              </w:rPr>
+            </w:pPr>
+            <w:r>
+              <w:rPr>
+                <w:rFonts w:asciiTheme="minorHAnsi" w:hAnsiTheme="minorHAnsi"/>
+                <w:sz w:val="28"/>
+                <w:szCs w:val="28"/>
+                <w:lang w:val="en-US"/>
+              </w:rPr>
+              <w:t xml:space="preserve">Blog application API using </w:t>
+            </w:r>
+            <w:proofErr w:type="spellStart"/>
+            <w:r>
+              <w:rPr>
+                <w:rFonts w:asciiTheme="minorHAnsi" w:hAnsiTheme="minorHAnsi"/>
+                <w:sz w:val="28"/>
+                <w:szCs w:val="28"/>
+                <w:lang w:val="en-US"/>
+              </w:rPr>
+              <w:t>FastAPI</w:t>
+            </w:r>
+            <w:proofErr w:type="spellEnd"/>
+            <w:r>
+              <w:rPr>
+                <w:rFonts w:ascii="Calibri" w:hAnsi="Calibri"/>
+                <w:sz w:val="28"/>
+                <w:szCs w:val="28"/>
+                <w:lang w:val="en-US"/>
+              </w:rPr>
+              <w:t xml:space="preserve"> with using of asynchronous routers</w:t>
+            </w:r>
+            <w:r>
+              <w:rPr>
+                <w:rFonts w:asciiTheme="minorHAnsi" w:hAnsiTheme="minorHAnsi"/>
+                <w:sz w:val="28"/>
+                <w:szCs w:val="28"/>
+                <w:lang w:val="en-US"/>
+              </w:rPr>
+              <w:t>: https://github.com/OS01GLADOS/fastapi-test-project</w:t>
+            </w:r>
+          </w:p>
+          <w:p>
+            <w:pPr>
+              <w:spacing w:before="240"/>
+              <w:rPr>
+                <w:color w:val="DD8047" w:themeColor="accent2"/>
+                <w:sz w:val="36"/>
+                <w:szCs w:val="36"/>
+                <w:lang w:val="en-US"/>
+              </w:rPr>
+            </w:pPr>
+            <w:r>
+              <w:rPr>
+                <w:color w:val="DD8047" w:themeColor="accent2"/>
+                <w:sz w:val="36"/>
+                <w:szCs w:val="36"/>
+                <w:lang w:val="en-US"/>
+              </w:rPr>
+              <w:t>Additional Info</w:t>
+            </w:r>
+          </w:p>
+          <w:p>
+            <w:pPr>
+              <w:spacing w:after="0"/>
+              <w:rPr>
+                <w:rFonts w:asciiTheme="minorHAnsi" w:hAnsiTheme="minorHAnsi"/>
+                <w:sz w:val="28"/>
+                <w:szCs w:val="28"/>
+                <w:lang w:val="en-US"/>
+              </w:rPr>
+            </w:pPr>
+            <w:r>
+              <w:rPr>
+                <w:rFonts w:asciiTheme="minorHAnsi" w:hAnsiTheme="minorHAnsi"/>
+                <w:sz w:val="28"/>
+                <w:szCs w:val="28"/>
+                <w:lang w:val="en-US"/>
+              </w:rPr>
+              <w:t>My English level is C1</w:t>
+            </w:r>
+            <w:r>
+              <w:rPr>
+                <w:rFonts w:asciiTheme="minorHAnsi" w:hAnsiTheme="minorHAnsi" w:cs="Calibri"/>
+                <w:sz w:val="28"/>
+                <w:szCs w:val="28"/>
+                <w:lang w:val="en-US" w:eastAsia="ja-JP"/>
+              </w:rPr>
+              <w:t xml:space="preserve">. </w:t>
+            </w:r>
+            <w:r>
+              <w:rPr>
+                <w:rFonts w:asciiTheme="minorHAnsi" w:hAnsiTheme="minorHAnsi" w:cs="Arial"/>
+                <w:sz w:val="28"/>
+                <w:szCs w:val="28"/>
+                <w:lang w:val="en-US"/>
+              </w:rPr>
+              <w:t>My hobbies are playing the guitar and learning Japanese.</w:t>
+            </w:r>
           </w:p>
         </w:tc>
       </w:tr>
     </w:tbl>
-    <w:p>
-      <w:pPr>
-        <w:spacing w:before="240"/>
-        <w:rPr>
-          <w:rFonts w:ascii="Calibri" w:hAnsi="Calibri" w:cs="Calibri"/>
-          <w:color w:val="DD8047" w:themeColor="accent2"/>
-          <w:sz w:val="36"/>
-          <w:szCs w:val="36"/>
-          <w:lang w:val="en-US" w:eastAsia="ja-JP"/>
-        </w:rPr>
-      </w:pPr>
-      <w:r>
-        <w:rPr>
-          <w:rFonts w:ascii="Calibri" w:hAnsi="Calibri" w:cs="Calibri" w:hint="eastAsia"/>
-          <w:color w:val="DD8047" w:themeColor="accent2"/>
-          <w:sz w:val="36"/>
-          <w:szCs w:val="36"/>
-          <w:lang w:val="en-US" w:eastAsia="ja-JP"/>
-        </w:rPr>
-        <w:t>P</w:t>
-      </w:r>
-      <w:r>
-        <w:rPr>
-          <w:rFonts w:ascii="Calibri" w:hAnsi="Calibri" w:cs="Calibri"/>
-          <w:color w:val="DD8047" w:themeColor="accent2"/>
-          <w:sz w:val="36"/>
-          <w:szCs w:val="36"/>
-          <w:lang w:val="en-US" w:eastAsia="ja-JP"/>
-        </w:rPr>
-        <w:t xml:space="preserve">osition: </w:t>
-      </w:r>
-      <w:r>
-        <w:rPr>
-          <w:rFonts w:ascii="Calibri" w:hAnsi="Calibri" w:cs="Calibri"/>
-          <w:color w:val="000000" w:themeColor="text1"/>
-          <w:sz w:val="36"/>
-          <w:szCs w:val="36"/>
-          <w:lang w:val="en-US" w:eastAsia="ja-JP"/>
-        </w:rPr>
-        <w:t>Python</w:t>
-      </w:r>
-      <w:r>
-        <w:rPr>
-          <w:rFonts w:ascii="Calibri" w:hAnsi="Calibri" w:cs="Calibri"/>
-          <w:color w:val="000000" w:themeColor="text1"/>
-          <w:sz w:val="36"/>
-          <w:szCs w:val="36"/>
-          <w:lang w:val="en-US" w:eastAsia="ja-JP"/>
-        </w:rPr>
-        <w:t xml:space="preserve"> Web</w:t>
-      </w:r>
-      <w:r>
-        <w:rPr>
-          <w:rFonts w:ascii="Calibri" w:hAnsi="Calibri" w:cs="Calibri"/>
-          <w:color w:val="000000" w:themeColor="text1"/>
-          <w:sz w:val="36"/>
-          <w:szCs w:val="36"/>
-          <w:lang w:val="en-US" w:eastAsia="ja-JP"/>
-        </w:rPr>
-        <w:t xml:space="preserve"> Developer</w:t>
-      </w:r>
-    </w:p>
-    <w:p>
-      <w:pPr>
-        <w:spacing w:before="240"/>
-        <w:rPr>
-          <w:color w:val="DD8047" w:themeColor="accent2"/>
-          <w:sz w:val="36"/>
-          <w:szCs w:val="36"/>
-          <w:lang w:val="en-US"/>
-        </w:rPr>
-      </w:pPr>
-      <w:r>
-        <w:rPr>
-          <w:color w:val="DD8047" w:themeColor="accent2"/>
-          <w:sz w:val="36"/>
-          <w:szCs w:val="36"/>
-          <w:lang w:val="en-US"/>
-        </w:rPr>
-        <w:t>Skills</w:t>
-      </w:r>
-    </w:p>
-    <w:p>
-      <w:pPr>
-        <w:spacing w:after="0"/>
-        <w:rPr>
-          <w:rFonts w:asciiTheme="minorHAnsi" w:hAnsiTheme="minorHAnsi" w:cs="Arial"/>
-          <w:sz w:val="28"/>
-          <w:szCs w:val="28"/>
-          <w:lang w:val="en-US"/>
-        </w:rPr>
-      </w:pPr>
-      <w:r>
-        <w:rPr>
-          <w:rFonts w:asciiTheme="minorHAnsi" w:hAnsiTheme="minorHAnsi" w:cs="Arial"/>
-          <w:sz w:val="28"/>
-          <w:szCs w:val="28"/>
-          <w:lang w:val="en-US"/>
-        </w:rPr>
-        <w:t>Programming languages: Python, Dart, JavaScript;</w:t>
-      </w:r>
-    </w:p>
-    <w:p>
-      <w:pPr>
-        <w:spacing w:after="0"/>
-        <w:rPr>
-          <w:rFonts w:asciiTheme="minorHAnsi" w:hAnsiTheme="minorHAnsi" w:cs="Arial"/>
-          <w:sz w:val="28"/>
-          <w:szCs w:val="28"/>
-          <w:lang w:val="en-US"/>
-        </w:rPr>
-      </w:pPr>
-      <w:r>
-        <w:rPr>
-          <w:rFonts w:asciiTheme="minorHAnsi" w:hAnsiTheme="minorHAnsi" w:cs="Arial"/>
-          <w:sz w:val="28"/>
-          <w:szCs w:val="28"/>
-          <w:lang w:val="en-US"/>
-        </w:rPr>
-        <w:t>Frameworks: Django, Flask, Flutter</w:t>
-      </w:r>
-    </w:p>
-    <w:p>
-      <w:pPr>
-        <w:spacing w:after="0"/>
-        <w:rPr>
-          <w:rFonts w:asciiTheme="minorHAnsi" w:hAnsiTheme="minorHAnsi" w:cs="Arial"/>
-          <w:sz w:val="28"/>
-          <w:szCs w:val="28"/>
-          <w:lang w:val="en-US"/>
-        </w:rPr>
-      </w:pPr>
-      <w:r>
-        <w:rPr>
-          <w:rFonts w:asciiTheme="minorHAnsi" w:hAnsiTheme="minorHAnsi" w:cs="Arial"/>
-          <w:sz w:val="28"/>
-          <w:szCs w:val="28"/>
-          <w:lang w:val="en-US"/>
-        </w:rPr>
-        <w:t>Data bases: PostgreSQL, SQLite, MSSQL</w:t>
-      </w:r>
-    </w:p>
-    <w:p>
-      <w:pPr>
-        <w:spacing w:after="0"/>
-        <w:rPr>
-          <w:rFonts w:asciiTheme="minorHAnsi" w:hAnsiTheme="minorHAnsi" w:cs="Arial"/>
-          <w:sz w:val="28"/>
-          <w:szCs w:val="28"/>
-          <w:lang w:val="en-US"/>
-        </w:rPr>
-      </w:pPr>
-      <w:r>
-        <w:rPr>
-          <w:rFonts w:asciiTheme="minorHAnsi" w:hAnsiTheme="minorHAnsi" w:cs="Arial"/>
-          <w:sz w:val="28"/>
-          <w:szCs w:val="28"/>
-          <w:lang w:val="en-US"/>
-        </w:rPr>
-        <w:t>OS: Windows, Linux, Android</w:t>
-      </w:r>
-    </w:p>
-    <w:p>
-      <w:pPr>
-        <w:spacing w:before="240"/>
-        <w:rPr>
-          <w:color w:val="DD8047" w:themeColor="accent2"/>
-          <w:sz w:val="36"/>
-          <w:szCs w:val="36"/>
-        </w:rPr>
-      </w:pPr>
-      <w:r>
-        <w:rPr>
-          <w:color w:val="DD8047" w:themeColor="accent2"/>
-          <w:sz w:val="36"/>
-          <w:szCs w:val="36"/>
-        </w:rPr>
-        <w:t>Education</w:t>
-      </w:r>
-    </w:p>
     <w:p>
       <w:pPr>
         <w:spacing w:after="0"/>
@@ -619,235 +996,6 @@
           <w:lang w:val="en-US"/>
         </w:rPr>
       </w:pPr>
-      <w:r>
-        <w:rPr>
-          <w:rFonts w:asciiTheme="minorHAnsi" w:hAnsiTheme="minorHAnsi"/>
-          <w:sz w:val="28"/>
-          <w:szCs w:val="28"/>
-          <w:lang w:val="en-US"/>
-        </w:rPr>
-        <w:t>Belarusian State Tech</w:t>
-      </w:r>
-      <w:r>
-        <w:rPr>
-          <w:rFonts w:asciiTheme="minorHAnsi" w:hAnsiTheme="minorHAnsi"/>
-          <w:sz w:val="28"/>
-          <w:szCs w:val="28"/>
-          <w:lang w:val="en-US"/>
-        </w:rPr>
-        <w:t>n</w:t>
-      </w:r>
-      <w:r>
-        <w:rPr>
-          <w:rFonts w:asciiTheme="minorHAnsi" w:hAnsiTheme="minorHAnsi"/>
-          <w:sz w:val="28"/>
-          <w:szCs w:val="28"/>
-          <w:lang w:val="en-US"/>
-        </w:rPr>
-        <w:t>ological University</w:t>
-      </w:r>
-    </w:p>
-    <w:p>
-      <w:pPr>
-        <w:spacing w:after="0"/>
-        <w:ind w:left="360" w:hanging="360"/>
-        <w:rPr>
-          <w:rFonts w:asciiTheme="minorHAnsi" w:hAnsiTheme="minorHAnsi"/>
-          <w:sz w:val="28"/>
-          <w:szCs w:val="28"/>
-        </w:rPr>
-      </w:pPr>
-      <w:r>
-        <w:rPr>
-          <w:rFonts w:asciiTheme="minorHAnsi" w:hAnsiTheme="minorHAnsi"/>
-          <w:sz w:val="28"/>
-          <w:szCs w:val="28"/>
-        </w:rPr>
-        <w:t>2018 – 2023</w:t>
-      </w:r>
-    </w:p>
-    <w:p>
-      <w:pPr>
-        <w:spacing w:before="240"/>
-        <w:rPr>
-          <w:color w:val="DD8047" w:themeColor="accent2"/>
-          <w:sz w:val="36"/>
-          <w:szCs w:val="36"/>
-        </w:rPr>
-      </w:pPr>
-      <w:r>
-        <w:rPr>
-          <w:color w:val="DD8047" w:themeColor="accent2"/>
-          <w:sz w:val="36"/>
-          <w:szCs w:val="36"/>
-          <w:lang w:val="en-US"/>
-        </w:rPr>
-        <w:t>Additional</w:t>
-      </w:r>
-      <w:r>
-        <w:rPr>
-          <w:color w:val="DD8047" w:themeColor="accent2"/>
-          <w:sz w:val="36"/>
-          <w:szCs w:val="36"/>
-        </w:rPr>
-        <w:t xml:space="preserve"> Education:</w:t>
-      </w:r>
-    </w:p>
-    <w:p>
-      <w:pPr>
-        <w:spacing w:after="0"/>
-        <w:ind w:left="360" w:hanging="360"/>
-        <w:rPr>
-          <w:rFonts w:asciiTheme="minorHAnsi" w:hAnsiTheme="minorHAnsi"/>
-          <w:sz w:val="28"/>
-          <w:szCs w:val="28"/>
-          <w:lang w:val="en-US"/>
-        </w:rPr>
-      </w:pPr>
-      <w:proofErr w:type="spellStart"/>
-      <w:r>
-        <w:rPr>
-          <w:rFonts w:asciiTheme="minorHAnsi" w:hAnsiTheme="minorHAnsi"/>
-          <w:sz w:val="28"/>
-          <w:szCs w:val="28"/>
-          <w:lang w:val="en-US"/>
-        </w:rPr>
-        <w:t>ITechArt</w:t>
-      </w:r>
-      <w:proofErr w:type="spellEnd"/>
-      <w:r>
-        <w:rPr>
-          <w:rFonts w:asciiTheme="minorHAnsi" w:hAnsiTheme="minorHAnsi"/>
-          <w:sz w:val="28"/>
-          <w:szCs w:val="28"/>
-          <w:lang w:val="en-US"/>
-        </w:rPr>
-        <w:t xml:space="preserve"> Python Students Lab</w:t>
-      </w:r>
-    </w:p>
-    <w:p>
-      <w:pPr>
-        <w:spacing w:after="0"/>
-        <w:ind w:left="360" w:hanging="360"/>
-        <w:rPr>
-          <w:rFonts w:asciiTheme="minorHAnsi" w:hAnsiTheme="minorHAnsi"/>
-          <w:sz w:val="28"/>
-          <w:szCs w:val="28"/>
-          <w:lang w:val="en-US"/>
-        </w:rPr>
-      </w:pPr>
-      <w:r>
-        <w:rPr>
-          <w:rFonts w:asciiTheme="minorHAnsi" w:hAnsiTheme="minorHAnsi"/>
-          <w:sz w:val="28"/>
-          <w:szCs w:val="28"/>
-          <w:lang w:val="en-US"/>
-        </w:rPr>
-        <w:t>2019</w:t>
-      </w:r>
-    </w:p>
-    <w:p>
-      <w:pPr>
-        <w:spacing w:before="240"/>
-        <w:rPr>
-          <w:color w:val="DD8047" w:themeColor="accent2"/>
-          <w:sz w:val="36"/>
-          <w:szCs w:val="36"/>
-          <w:lang w:val="en-US"/>
-        </w:rPr>
-      </w:pPr>
-      <w:r>
-        <w:rPr>
-          <w:color w:val="DD8047" w:themeColor="accent2"/>
-          <w:sz w:val="36"/>
-          <w:szCs w:val="36"/>
-          <w:lang w:val="en-US"/>
-        </w:rPr>
-        <w:t>Additional Info</w:t>
-      </w:r>
-    </w:p>
-    <w:p>
-      <w:pPr>
-        <w:spacing w:after="0"/>
-        <w:rPr>
-          <w:rFonts w:asciiTheme="minorHAnsi" w:hAnsiTheme="minorHAnsi"/>
-          <w:sz w:val="28"/>
-          <w:szCs w:val="28"/>
-          <w:lang w:val="en-US"/>
-        </w:rPr>
-      </w:pPr>
-      <w:r>
-        <w:rPr>
-          <w:rFonts w:asciiTheme="minorHAnsi" w:hAnsiTheme="minorHAnsi"/>
-          <w:sz w:val="28"/>
-          <w:szCs w:val="28"/>
-          <w:lang w:val="en-US"/>
-        </w:rPr>
-        <w:t xml:space="preserve">I have </w:t>
-      </w:r>
-      <w:r>
-        <w:rPr>
-          <w:rFonts w:asciiTheme="minorHAnsi" w:hAnsiTheme="minorHAnsi"/>
-          <w:sz w:val="28"/>
-          <w:szCs w:val="28"/>
-          <w:lang w:val="en-US"/>
-        </w:rPr>
-        <w:t>no experience in IT</w:t>
-      </w:r>
-      <w:r>
-        <w:rPr>
-          <w:rFonts w:asciiTheme="minorHAnsi" w:hAnsiTheme="minorHAnsi"/>
-          <w:sz w:val="28"/>
-          <w:szCs w:val="28"/>
-          <w:lang w:val="en-US"/>
-        </w:rPr>
-        <w:t>,</w:t>
-      </w:r>
-      <w:r>
-        <w:rPr>
-          <w:rFonts w:asciiTheme="minorHAnsi" w:hAnsiTheme="minorHAnsi"/>
-          <w:sz w:val="28"/>
-          <w:szCs w:val="28"/>
-          <w:lang w:val="en-US"/>
-        </w:rPr>
-        <w:t xml:space="preserve"> </w:t>
-      </w:r>
-      <w:r>
-        <w:rPr>
-          <w:rFonts w:asciiTheme="minorHAnsi" w:hAnsiTheme="minorHAnsi"/>
-          <w:sz w:val="28"/>
-          <w:szCs w:val="28"/>
-          <w:lang w:val="en-US"/>
-        </w:rPr>
-        <w:t>o</w:t>
-      </w:r>
-      <w:r>
-        <w:rPr>
-          <w:rFonts w:asciiTheme="minorHAnsi" w:hAnsiTheme="minorHAnsi"/>
-          <w:sz w:val="28"/>
-          <w:szCs w:val="28"/>
-          <w:lang w:val="en-US"/>
-        </w:rPr>
-        <w:t xml:space="preserve">nly some </w:t>
-      </w:r>
-      <w:r>
-        <w:rPr>
-          <w:rFonts w:asciiTheme="minorHAnsi" w:hAnsiTheme="minorHAnsi" w:cs="Calibri"/>
-          <w:sz w:val="28"/>
-          <w:szCs w:val="28"/>
-          <w:lang w:val="en-US" w:eastAsia="ja-JP"/>
-        </w:rPr>
-        <w:t xml:space="preserve">day-to-day jobs on vacations. </w:t>
-      </w:r>
-      <w:r>
-        <w:rPr>
-          <w:rFonts w:asciiTheme="minorHAnsi" w:hAnsiTheme="minorHAnsi" w:cs="Arial"/>
-          <w:sz w:val="28"/>
-          <w:szCs w:val="28"/>
-          <w:lang w:val="en-US"/>
-        </w:rPr>
-        <w:t>My hobbies are playing the guitar and learning Japanese.</w:t>
-      </w:r>
     </w:p>
     <w:sectPr>
       <w:headerReference w:type="even" r:id="rId12"/>
@@ -857,7 +1005,7 @@
       <w:headerReference w:type="first" r:id="rId16"/>
       <w:footerReference w:type="first" r:id="rId17"/>
       <w:pgSz w:w="11907" w:h="16839"/>
-      <w:pgMar w:top="567" w:right="1080" w:bottom="1080" w:left="3557" w:header="720" w:footer="720" w:gutter="0"/>
+      <w:pgMar w:top="0" w:right="425" w:bottom="709" w:left="3557" w:header="720" w:footer="720" w:gutter="0"/>
       <w:cols w:space="720"/>
       <w:titlePg/>
       <w:docGrid w:linePitch="360"/>
@@ -1022,6 +1170,9 @@
         <w:pPr>
           <w:pStyle w:val="af0"/>
         </w:pPr>
+        <w:r>
+          <w:t xml:space="preserve"> </w:t>
+        </w:r>
         <w:proofErr w:type="spellStart"/>
         <w:r>
           <w:t>Dmitriy</w:t>
@@ -1198,6 +1349,119 @@
     </w:lvl>
   </w:abstractNum>
   <w:abstractNum w:abstractNumId="8" w15:restartNumberingAfterBreak="0">
+    <w:nsid w:val="0C9444F2"/>
+    <w:multiLevelType w:val="hybridMultilevel"/>
+    <w:tmpl w:val="6B806D5A"/>
+    <w:lvl w:ilvl="0" w:tplc="04190005">
+      <w:start w:val="1"/>
+      <w:numFmt w:val="bullet"/>
+      <w:lvlText w:val=""/>
+      <w:lvlJc w:val="left"/>
+      <w:pPr>
+        <w:ind w:left="720" w:hanging="360"/>
+      </w:pPr>
+      <w:rPr>
+        <w:rFonts w:ascii="Wingdings" w:hAnsi="Wingdings" w:hint="default"/>
+      </w:rPr>
+    </w:lvl>
+    <w:lvl w:ilvl="1" w:tplc="04190003" w:tentative="1">
+      <w:start w:val="1"/>
+      <w:numFmt w:val="bullet"/>
+      <w:lvlText w:val="o"/>
+      <w:lvlJc w:val="left"/>
+      <w:pPr>
+        <w:ind w:left="1440" w:hanging="360"/>
+      </w:pPr>
+      <w:rPr>
+        <w:rFonts w:ascii="Courier New" w:hAnsi="Courier New" w:cs="Courier New" w:hint="default"/>
+      </w:rPr>
+    </w:lvl>
+    <w:lvl w:ilvl="2" w:tplc="04190005" w:tentative="1">
+      <w:start w:val="1"/>
+      <w:numFmt w:val="bullet"/>
+      <w:lvlText w:val=""/>
+      <w:lvlJc w:val="left"/>
+      <w:pPr>
+        <w:ind w:left="2160" w:hanging="360"/>
+      </w:pPr>
+      <w:rPr>
+        <w:rFonts w:ascii="Wingdings" w:hAnsi="Wingdings" w:hint="default"/>
+      </w:rPr>
+    </w:lvl>
+    <w:lvl w:ilvl="3" w:tplc="04190001" w:tentative="1">
+      <w:start w:val="1"/>
+      <w:numFmt w:val="bullet"/>
+      <w:lvlText w:val=""/>
+      <w:lvlJc w:val="left"/>
+      <w:pPr>
+        <w:ind w:left="2880" w:hanging="360"/>
+      </w:pPr>
+      <w:rPr>
+        <w:rFonts w:ascii="Symbol" w:hAnsi="Symbol" w:hint="default"/>
+      </w:rPr>
+    </w:lvl>
+    <w:lvl w:ilvl="4" w:tplc="04190003" w:tentative="1">
+      <w:start w:val="1"/>
+      <w:numFmt w:val="bullet"/>
+      <w:lvlText w:val="o"/>
+      <w:lvlJc w:val="left"/>
+      <w:pPr>
+        <w:ind w:left="3600" w:hanging="360"/>
+      </w:pPr>
+      <w:rPr>
+        <w:rFonts w:ascii="Courier New" w:hAnsi="Courier New" w:cs="Courier New" w:hint="default"/>
+      </w:rPr>
+    </w:lvl>
+    <w:lvl w:ilvl="5" w:tplc="04190005" w:tentative="1">
+      <w:start w:val="1"/>
+      <w:numFmt w:val="bullet"/>
+      <w:lvlText w:val=""/>
+      <w:lvlJc w:val="left"/>
+      <w:pPr>
+        <w:ind w:left="4320" w:hanging="360"/>
+      </w:pPr>
+      <w:rPr>
+        <w:rFonts w:ascii="Wingdings" w:hAnsi="Wingdings" w:hint="default"/>
+      </w:rPr>
+    </w:lvl>
+    <w:lvl w:ilvl="6" w:tplc="04190001" w:tentative="1">
+      <w:start w:val="1"/>
+      <w:numFmt w:val="bullet"/>
+      <w:lvlText w:val=""/>
+      <w:lvlJc w:val="left"/>
+      <w:pPr>
+        <w:ind w:left="5040" w:hanging="360"/>
+      </w:pPr>
+      <w:rPr>
+        <w:rFonts w:ascii="Symbol" w:hAnsi="Symbol" w:hint="default"/>
+      </w:rPr>
+    </w:lvl>
+    <w:lvl w:ilvl="7" w:tplc="04190003" w:tentative="1">
+      <w:start w:val="1"/>
+      <w:numFmt w:val="bullet"/>
+      <w:lvlText w:val="o"/>
+      <w:lvlJc w:val="left"/>
+      <w:pPr>
+        <w:ind w:left="5760" w:hanging="360"/>
+      </w:pPr>
+      <w:rPr>
+        <w:rFonts w:ascii="Courier New" w:hAnsi="Courier New" w:cs="Courier New" w:hint="default"/>
+      </w:rPr>
+    </w:lvl>
+    <w:lvl w:ilvl="8" w:tplc="04190005" w:tentative="1">
+      <w:start w:val="1"/>
+      <w:numFmt w:val="bullet"/>
+      <w:lvlText w:val=""/>
+      <w:lvlJc w:val="left"/>
+      <w:pPr>
+        <w:ind w:left="6480" w:hanging="360"/>
+      </w:pPr>
+      <w:rPr>
+        <w:rFonts w:ascii="Wingdings" w:hAnsi="Wingdings" w:hint="default"/>
+      </w:rPr>
+    </w:lvl>
+  </w:abstractNum>
+  <w:abstractNum w:abstractNumId="9" w15:restartNumberingAfterBreak="0">
     <w:nsid w:val="1B705AA6"/>
     <w:multiLevelType w:val="multilevel"/>
     <w:tmpl w:val="04090023"/>
@@ -1288,7 +1552,7 @@
       </w:pPr>
     </w:lvl>
   </w:abstractNum>
-  <w:abstractNum w:abstractNumId="9" w15:restartNumberingAfterBreak="0">
+  <w:abstractNum w:abstractNumId="10" w15:restartNumberingAfterBreak="0">
     <w:nsid w:val="2AB17A9B"/>
     <w:multiLevelType w:val="multilevel"/>
     <w:tmpl w:val="0409001D"/>
@@ -1380,7 +1644,7 @@
       </w:pPr>
     </w:lvl>
   </w:abstractNum>
-  <w:abstractNum w:abstractNumId="10" w15:restartNumberingAfterBreak="0">
+  <w:abstractNum w:abstractNumId="11" w15:restartNumberingAfterBreak="0">
     <w:nsid w:val="2C880799"/>
     <w:multiLevelType w:val="hybridMultilevel"/>
     <w:tmpl w:val="67A4916E"/>
@@ -1493,7 +1757,120 @@
       </w:rPr>
     </w:lvl>
   </w:abstractNum>
-  <w:abstractNum w:abstractNumId="11" w15:restartNumberingAfterBreak="0">
+  <w:abstractNum w:abstractNumId="12" w15:restartNumberingAfterBreak="0">
+    <w:nsid w:val="4425142F"/>
+    <w:multiLevelType w:val="hybridMultilevel"/>
+    <w:tmpl w:val="F82AF104"/>
+    <w:lvl w:ilvl="0" w:tplc="04190001">
+      <w:start w:val="1"/>
+      <w:numFmt w:val="bullet"/>
+      <w:lvlText w:val=""/>
+      <w:lvlJc w:val="left"/>
+      <w:pPr>
+        <w:ind w:left="1080" w:hanging="360"/>
+      </w:pPr>
+      <w:rPr>
+        <w:rFonts w:ascii="Symbol" w:hAnsi="Symbol" w:hint="default"/>
+      </w:rPr>
+    </w:lvl>
+    <w:lvl w:ilvl="1" w:tplc="04190003" w:tentative="1">
+      <w:start w:val="1"/>
+      <w:numFmt w:val="bullet"/>
+      <w:lvlText w:val="o"/>
+      <w:lvlJc w:val="left"/>
+      <w:pPr>
+        <w:ind w:left="1800" w:hanging="360"/>
+      </w:pPr>
+      <w:rPr>
+        <w:rFonts w:ascii="Courier New" w:hAnsi="Courier New" w:cs="Courier New" w:hint="default"/>
+      </w:rPr>
+    </w:lvl>
+    <w:lvl w:ilvl="2" w:tplc="04190005" w:tentative="1">
+      <w:start w:val="1"/>
+      <w:numFmt w:val="bullet"/>
+      <w:lvlText w:val=""/>
+      <w:lvlJc w:val="left"/>
+      <w:pPr>
+        <w:ind w:left="2520" w:hanging="360"/>
+      </w:pPr>
+      <w:rPr>
+        <w:rFonts w:ascii="Wingdings" w:hAnsi="Wingdings" w:hint="default"/>
+      </w:rPr>
+    </w:lvl>
+    <w:lvl w:ilvl="3" w:tplc="04190001" w:tentative="1">
+      <w:start w:val="1"/>
+      <w:numFmt w:val="bullet"/>
+      <w:lvlText w:val=""/>
+      <w:lvlJc w:val="left"/>
+      <w:pPr>
+        <w:ind w:left="3240" w:hanging="360"/>
+      </w:pPr>
+      <w:rPr>
+        <w:rFonts w:ascii="Symbol" w:hAnsi="Symbol" w:hint="default"/>
+      </w:rPr>
+    </w:lvl>
+    <w:lvl w:ilvl="4" w:tplc="04190003" w:tentative="1">
+      <w:start w:val="1"/>
+      <w:numFmt w:val="bullet"/>
+      <w:lvlText w:val="o"/>
+      <w:lvlJc w:val="left"/>
+      <w:pPr>
+        <w:ind w:left="3960" w:hanging="360"/>
+      </w:pPr>
+      <w:rPr>
+        <w:rFonts w:ascii="Courier New" w:hAnsi="Courier New" w:cs="Courier New" w:hint="default"/>
+      </w:rPr>
+    </w:lvl>
+    <w:lvl w:ilvl="5" w:tplc="04190005" w:tentative="1">
+      <w:start w:val="1"/>
+      <w:numFmt w:val="bullet"/>
+      <w:lvlText w:val=""/>
+      <w:lvlJc w:val="left"/>
+      <w:pPr>
+        <w:ind w:left="4680" w:hanging="360"/>
+      </w:pPr>
+      <w:rPr>
+        <w:rFonts w:ascii="Wingdings" w:hAnsi="Wingdings" w:hint="default"/>
+      </w:rPr>
+    </w:lvl>
+    <w:lvl w:ilvl="6" w:tplc="04190001" w:tentative="1">
+      <w:start w:val="1"/>
+      <w:numFmt w:val="bullet"/>
+      <w:lvlText w:val=""/>
+      <w:lvlJc w:val="left"/>
+      <w:pPr>
+        <w:ind w:left="5400" w:hanging="360"/>
+      </w:pPr>
+      <w:rPr>
+        <w:rFonts w:ascii="Symbol" w:hAnsi="Symbol" w:hint="default"/>
+      </w:rPr>
+    </w:lvl>
+    <w:lvl w:ilvl="7" w:tplc="04190003" w:tentative="1">
+      <w:start w:val="1"/>
+      <w:numFmt w:val="bullet"/>
+      <w:lvlText w:val="o"/>
+      <w:lvlJc w:val="left"/>
+      <w:pPr>
+        <w:ind w:left="6120" w:hanging="360"/>
+      </w:pPr>
+      <w:rPr>
+        <w:rFonts w:ascii="Courier New" w:hAnsi="Courier New" w:cs="Courier New" w:hint="default"/>
+      </w:rPr>
+    </w:lvl>
+    <w:lvl w:ilvl="8" w:tplc="04190005" w:tentative="1">
+      <w:start w:val="1"/>
+      <w:numFmt w:val="bullet"/>
+      <w:lvlText w:val=""/>
+      <w:lvlJc w:val="left"/>
+      <w:pPr>
+        <w:ind w:left="6840" w:hanging="360"/>
+      </w:pPr>
+      <w:rPr>
+        <w:rFonts w:ascii="Wingdings" w:hAnsi="Wingdings" w:hint="default"/>
+      </w:rPr>
+    </w:lvl>
+  </w:abstractNum>
+  <w:abstractNum w:abstractNumId="13" w15:restartNumberingAfterBreak="0">
     <w:nsid w:val="46F573C6"/>
     <w:multiLevelType w:val="hybridMultilevel"/>
     <w:tmpl w:val="4D32FDD8"/>
@@ -1606,7 +1983,7 @@
       </w:rPr>
     </w:lvl>
   </w:abstractNum>
-  <w:abstractNum w:abstractNumId="12" w15:restartNumberingAfterBreak="0">
+  <w:abstractNum w:abstractNumId="14" w15:restartNumberingAfterBreak="0">
     <w:nsid w:val="4E8D4136"/>
     <w:multiLevelType w:val="multilevel"/>
     <w:tmpl w:val="0409001F"/>
@@ -1696,7 +2073,7 @@
       </w:pPr>
     </w:lvl>
   </w:abstractNum>
-  <w:abstractNum w:abstractNumId="13" w15:restartNumberingAfterBreak="0">
+  <w:abstractNum w:abstractNumId="15" w15:restartNumberingAfterBreak="0">
     <w:nsid w:val="60E56AC6"/>
     <w:multiLevelType w:val="multilevel"/>
     <w:tmpl w:val="93107932"/>
@@ -1813,7 +2190,7 @@
       </w:rPr>
     </w:lvl>
   </w:abstractNum>
-  <w:abstractNum w:abstractNumId="14" w15:restartNumberingAfterBreak="0">
+  <w:abstractNum w:abstractNumId="16" w15:restartNumberingAfterBreak="0">
     <w:nsid w:val="739D10DE"/>
     <w:multiLevelType w:val="multilevel"/>
     <w:tmpl w:val="D00856FE"/>
@@ -1900,7 +2277,7 @@
       </w:pPr>
     </w:lvl>
   </w:abstractNum>
-  <w:abstractNum w:abstractNumId="15" w15:restartNumberingAfterBreak="0">
+  <w:abstractNum w:abstractNumId="17" w15:restartNumberingAfterBreak="0">
     <w:nsid w:val="77C2220A"/>
     <w:multiLevelType w:val="multilevel"/>
     <w:tmpl w:val="0409001D"/>
@@ -1990,109 +2367,115 @@
       </w:pPr>
     </w:lvl>
   </w:abstractNum>
-  <w:num w:numId="1">
+  <w:num w:numId="1" w16cid:durableId="1350178839">
+    <w:abstractNumId w:val="11"/>
+  </w:num>
+  <w:num w:numId="2" w16cid:durableId="184246181">
+    <w:abstractNumId w:val="11"/>
+  </w:num>
+  <w:num w:numId="3" w16cid:durableId="548151443">
+    <w:abstractNumId w:val="7"/>
+  </w:num>
+  <w:num w:numId="4" w16cid:durableId="808788482">
+    <w:abstractNumId w:val="7"/>
+  </w:num>
+  <w:num w:numId="5" w16cid:durableId="453329919">
+    <w:abstractNumId w:val="6"/>
+  </w:num>
+  <w:num w:numId="6" w16cid:durableId="261693041">
+    <w:abstractNumId w:val="6"/>
+  </w:num>
+  <w:num w:numId="7" w16cid:durableId="1583221350">
+    <w:abstractNumId w:val="5"/>
+  </w:num>
+  <w:num w:numId="8" w16cid:durableId="1329941966">
+    <w:abstractNumId w:val="5"/>
+  </w:num>
+  <w:num w:numId="9" w16cid:durableId="1723098351">
+    <w:abstractNumId w:val="4"/>
+  </w:num>
+  <w:num w:numId="10" w16cid:durableId="1026566739">
+    <w:abstractNumId w:val="4"/>
+  </w:num>
+  <w:num w:numId="11" w16cid:durableId="857239152">
     <w:abstractNumId w:val="10"/>
   </w:num>
-  <w:num w:numId="2">
+  <w:num w:numId="12" w16cid:durableId="1079670773">
+    <w:abstractNumId w:val="13"/>
+  </w:num>
+  <w:num w:numId="13" w16cid:durableId="828445350">
+    <w:abstractNumId w:val="16"/>
+  </w:num>
+  <w:num w:numId="14" w16cid:durableId="839386969">
+    <w:abstractNumId w:val="11"/>
+  </w:num>
+  <w:num w:numId="15" w16cid:durableId="915943256">
+    <w:abstractNumId w:val="7"/>
+  </w:num>
+  <w:num w:numId="16" w16cid:durableId="178742316">
+    <w:abstractNumId w:val="6"/>
+  </w:num>
+  <w:num w:numId="17" w16cid:durableId="792285497">
+    <w:abstractNumId w:val="5"/>
+  </w:num>
+  <w:num w:numId="18" w16cid:durableId="487864514">
+    <w:abstractNumId w:val="4"/>
+  </w:num>
+  <w:num w:numId="19" w16cid:durableId="1352342909">
     <w:abstractNumId w:val="10"/>
   </w:num>
-  <w:num w:numId="3">
+  <w:num w:numId="20" w16cid:durableId="1166017199">
+    <w:abstractNumId w:val="13"/>
+  </w:num>
+  <w:num w:numId="21" w16cid:durableId="740174174">
+    <w:abstractNumId w:val="11"/>
+  </w:num>
+  <w:num w:numId="22" w16cid:durableId="183788378">
     <w:abstractNumId w:val="7"/>
   </w:num>
-  <w:num w:numId="4">
-    <w:abstractNumId w:val="7"/>
-  </w:num>
-  <w:num w:numId="5">
+  <w:num w:numId="23" w16cid:durableId="110052854">
     <w:abstractNumId w:val="6"/>
   </w:num>
-  <w:num w:numId="6">
-    <w:abstractNumId w:val="6"/>
-  </w:num>
-  <w:num w:numId="7">
+  <w:num w:numId="24" w16cid:durableId="1281108672">
     <w:abstractNumId w:val="5"/>
   </w:num>
-  <w:num w:numId="8">
-    <w:abstractNumId w:val="5"/>
-  </w:num>
-  <w:num w:numId="9">
+  <w:num w:numId="25" w16cid:durableId="1709185961">
     <w:abstractNumId w:val="4"/>
   </w:num>
-  <w:num w:numId="10">
-    <w:abstractNumId w:val="4"/>
+  <w:num w:numId="26" w16cid:durableId="66416945">
+    <w:abstractNumId w:val="10"/>
   </w:num>
-  <w:num w:numId="11">
+  <w:num w:numId="27" w16cid:durableId="1448813299">
+    <w:abstractNumId w:val="13"/>
+  </w:num>
+  <w:num w:numId="28" w16cid:durableId="1692494026">
+    <w:abstractNumId w:val="15"/>
+  </w:num>
+  <w:num w:numId="29" w16cid:durableId="1843816523">
+    <w:abstractNumId w:val="3"/>
+  </w:num>
+  <w:num w:numId="30" w16cid:durableId="719130644">
+    <w:abstractNumId w:val="2"/>
+  </w:num>
+  <w:num w:numId="31" w16cid:durableId="1304313051">
+    <w:abstractNumId w:val="1"/>
+  </w:num>
+  <w:num w:numId="32" w16cid:durableId="538201938">
+    <w:abstractNumId w:val="0"/>
+  </w:num>
+  <w:num w:numId="33" w16cid:durableId="1971933885">
+    <w:abstractNumId w:val="14"/>
+  </w:num>
+  <w:num w:numId="34" w16cid:durableId="468086537">
+    <w:abstractNumId w:val="17"/>
+  </w:num>
+  <w:num w:numId="35" w16cid:durableId="2045714904">
     <w:abstractNumId w:val="9"/>
   </w:num>
-  <w:num w:numId="12">
-    <w:abstractNumId w:val="11"/>
-  </w:num>
-  <w:num w:numId="13">
-    <w:abstractNumId w:val="14"/>
-  </w:num>
-  <w:num w:numId="14">
-    <w:abstractNumId w:val="10"/>
-  </w:num>
-  <w:num w:numId="15">
-    <w:abstractNumId w:val="7"/>
-  </w:num>
-  <w:num w:numId="16">
-    <w:abstractNumId w:val="6"/>
-  </w:num>
-  <w:num w:numId="17">
-    <w:abstractNumId w:val="5"/>
-  </w:num>
-  <w:num w:numId="18">
-    <w:abstractNumId w:val="4"/>
-  </w:num>
-  <w:num w:numId="19">
-    <w:abstractNumId w:val="9"/>
-  </w:num>
-  <w:num w:numId="20">
-    <w:abstractNumId w:val="11"/>
-  </w:num>
-  <w:num w:numId="21">
-    <w:abstractNumId w:val="10"/>
-  </w:num>
-  <w:num w:numId="22">
-    <w:abstractNumId w:val="7"/>
-  </w:num>
-  <w:num w:numId="23">
-    <w:abstractNumId w:val="6"/>
-  </w:num>
-  <w:num w:numId="24">
-    <w:abstractNumId w:val="5"/>
-  </w:num>
-  <w:num w:numId="25">
-    <w:abstractNumId w:val="4"/>
-  </w:num>
-  <w:num w:numId="26">
-    <w:abstractNumId w:val="9"/>
-  </w:num>
-  <w:num w:numId="27">
-    <w:abstractNumId w:val="11"/>
-  </w:num>
-  <w:num w:numId="28">
-    <w:abstractNumId w:val="13"/>
-  </w:num>
-  <w:num w:numId="29">
-    <w:abstractNumId w:val="3"/>
-  </w:num>
-  <w:num w:numId="30">
-    <w:abstractNumId w:val="2"/>
-  </w:num>
-  <w:num w:numId="31">
-    <w:abstractNumId w:val="1"/>
-  </w:num>
-  <w:num w:numId="32">
-    <w:abstractNumId w:val="0"/>
-  </w:num>
-  <w:num w:numId="33">
+  <w:num w:numId="36" w16cid:durableId="27337417">
     <w:abstractNumId w:val="12"/>
   </w:num>
-  <w:num w:numId="34">
-    <w:abstractNumId w:val="15"/>
-  </w:num>
-  <w:num w:numId="35">
+  <w:num w:numId="37" w16cid:durableId="1429157027">
     <w:abstractNumId w:val="8"/>
   </w:num>
 </w:numbering>
@@ -2223,6 +2606,7 @@
     <w:lsdException w:name="HTML Sample" w:semiHidden="1" w:unhideWhenUsed="1"/>
     <w:lsdException w:name="HTML Typewriter" w:semiHidden="1" w:unhideWhenUsed="1"/>
     <w:lsdException w:name="HTML Variable" w:semiHidden="1" w:unhideWhenUsed="1"/>
+    <w:lsdException w:name="Normal Table" w:semiHidden="1" w:unhideWhenUsed="1"/>
     <w:lsdException w:name="annotation subject" w:semiHidden="1" w:unhideWhenUsed="1"/>
     <w:lsdException w:name="No List" w:semiHidden="1" w:unhideWhenUsed="1"/>
     <w:lsdException w:name="Outline List 1" w:semiHidden="1" w:unhideWhenUsed="1"/>
@@ -2269,8 +2653,10 @@
     <w:lsdException w:name="Table Subtle 2" w:semiHidden="1" w:unhideWhenUsed="1"/>
     <w:lsdException w:name="Table Web 1" w:semiHidden="1" w:unhideWhenUsed="1"/>
     <w:lsdException w:name="Table Web 2" w:semiHidden="1" w:unhideWhenUsed="1"/>
+    <w:lsdException w:name="Table Web 3" w:semiHidden="1" w:unhideWhenUsed="1"/>
     <w:lsdException w:name="Balloon Text" w:semiHidden="1" w:unhideWhenUsed="1"/>
     <w:lsdException w:name="Table Grid" w:uiPriority="1"/>
+    <w:lsdException w:name="Table Theme" w:semiHidden="1" w:unhideWhenUsed="1"/>
     <w:lsdException w:name="Placeholder Text" w:semiHidden="1"/>
     <w:lsdException w:name="No Spacing" w:semiHidden="1" w:unhideWhenUsed="1"/>
     <w:lsdException w:name="Light Shading" w:uiPriority="40"/>
@@ -2686,6 +3072,7 @@
   <w:style w:type="character" w:default="1" w:styleId="a4">
     <w:name w:val="Default Paragraph Font"/>
     <w:uiPriority w:val="1"/>
+    <w:semiHidden/>
     <w:unhideWhenUsed/>
   </w:style>
   <w:style w:type="table" w:default="1" w:styleId="a5">
@@ -27677,7 +28064,6 @@
     <w:name w:val="List Paragraph"/>
     <w:basedOn w:val="a3"/>
     <w:uiPriority w:val="34"/>
-    <w:semiHidden/>
     <w:unhideWhenUsed/>
     <w:qFormat/>
     <w:rsid w:val="001B4392"/>
@@ -27768,35 +28154,6 @@
 <file path=word/glossary/document.xml><?xml version="1.0" encoding="utf-8"?>
 <w:glossaryDocument xmlns:wpc="http://schemas.microsoft.com/office/word/2010/wordprocessingCanvas" xmlns:cx="http://schemas.microsoft.com/office/drawing/2014/chartex" xmlns:cx1="http://schemas.microsoft.com/office/drawing/2015/9/8/chartex" xmlns:cx2="http://schemas.microsoft.com/office/drawing/2015/10/21/chartex" xmlns:cx3="http://schemas.microsoft.com/office/drawing/2016/5/9/chartex" xmlns:cx4="http://schemas.microsoft.com/office/drawing/2016/5/10/chartex" xmlns:cx5="http://schemas.microsoft.com/office/drawing/2016/5/11/chartex" xmlns:cx6="http://schemas.microsoft.com/office/drawing/2016/5/12/chartex" xmlns:cx7="http://schemas.microsoft.com/office/drawing/2016/5/13/chartex" xmlns:cx8="http://schemas.microsoft.com/office/drawing/2016/5/14/chartex" xmlns:mc="http://schemas.openxmlformats.org/markup-compatibility/2006" xmlns:aink="http://schemas.microsoft.com/office/drawing/2016/ink" xmlns:am3d="http://schemas.microsoft.com/office/drawing/2017/model3d" xmlns:o="urn:schemas-microsoft-com:office:office" xmlns:r="http://schemas.openxmlformats.org/officeDocument/2006/relationships" xmlns:m="http://schemas.openxmlformats.org/officeDocument/2006/math" xmlns:v="urn:schemas-microsoft-com:vml" xmlns:wp14="http://schemas.microsoft.com/office/word/2010/wordprocessingDrawing" xmlns:wp="http://schemas.openxmlformats.org/drawingml/2006/wordprocessingDrawing" xmlns:w10="urn:schemas-microsoft-com:office:word" xmlns:w="http://schemas.openxmlformats.org/wordprocessingml/2006/main" xmlns:w14="http://schemas.microsoft.com/office/word/2010/wordml" xmlns:w15="http://schemas.microsoft.com/office/word/2012/wordml" xmlns:w16cex="http://schemas.microsoft.com/office/word/2018/wordml/cex" xmlns:w16cid="http://schemas.microsoft.com/office/word/2016/wordml/cid" xmlns:w16="http://schemas.microsoft.com/office/word/2018/wordml" xmlns:w16sdtdh="http://schemas.microsoft.com/office/word/2020/wordml/sdtdatahash" xmlns:w16se="http://schemas.microsoft.com/office/word/2015/wordml/symex" xmlns:wpg="http://schemas.microsoft.com/office/word/2010/wordprocessingGroup" xmlns:wpi="http://schemas.microsoft.com/office/word/2010/wordprocessingInk" xmlns:wne="http://schemas.microsoft.com/office/word/2006/wordml" xmlns:wps="http://schemas.microsoft.com/office/word/2010/wordprocessingShape" mc:Ignorable="w14 w15 w16se w16cid w16 w16cex w16sdtdh wp14">
   <w:docParts>
-    <w:docPart>
-      <w:docPartPr>
-        <w:name w:val="ADC504346D2D4075A87E54C4B99F8743"/>
-        <w:category>
-          <w:name w:val="Общие"/>
-          <w:gallery w:val="placeholder"/>
-        </w:category>
-        <w:types>
-          <w:type w:val="bbPlcHdr"/>
-        </w:types>
-        <w:behaviors>
-          <w:behavior w:val="content"/>
-        </w:behaviors>
-        <w:guid w:val="{95A460A7-C137-45CB-82A0-761EC6122983}"/>
-      </w:docPartPr>
-      <w:docPartBody>
-        <w:p>
-          <w:pPr>
-            <w:pStyle w:val="ADC504346D2D4075A87E54C4B99F8743"/>
-          </w:pPr>
-          <w:r>
-            <w:rPr>
-              <w:lang w:bidi="ru-RU"/>
-            </w:rPr>
-            <w:t>Ваше имя</w:t>
-          </w:r>
-        </w:p>
-      </w:docPartBody>
-    </w:docPart>
     <w:docPart>
       <w:docPartPr>
         <w:name w:val="8039097F4CFA4D74BA1AFC1C227679F3"/>
@@ -27822,6 +28179,35 @@
               <w:lang w:bidi="ru-RU"/>
             </w:rPr>
             <w:t>Цель</w:t>
+          </w:r>
+        </w:p>
+      </w:docPartBody>
+    </w:docPart>
+    <w:docPart>
+      <w:docPartPr>
+        <w:name w:val="3E30B4114A054331845B997566295041"/>
+        <w:category>
+          <w:name w:val="Общие"/>
+          <w:gallery w:val="placeholder"/>
+        </w:category>
+        <w:types>
+          <w:type w:val="bbPlcHdr"/>
+        </w:types>
+        <w:behaviors>
+          <w:behavior w:val="content"/>
+        </w:behaviors>
+        <w:guid w:val="{861F88B9-9433-48AD-AF69-91DFD2A30370}"/>
+      </w:docPartPr>
+      <w:docPartBody>
+        <w:p>
+          <w:pPr>
+            <w:pStyle w:val="3E30B4114A054331845B997566295041"/>
+          </w:pPr>
+          <w:r>
+            <w:rPr>
+              <w:lang w:bidi="ru-RU"/>
+            </w:rPr>
+            <w:t>Ваше имя</w:t>
           </w:r>
         </w:p>
       </w:docPartBody>
@@ -27957,8 +28343,14 @@
   </w:compat>
   <w:rsids>
     <w:rsidRoot w:val="00EC7499"/>
+    <w:rsid w:val="002605DC"/>
     <w:rsid w:val="003143A8"/>
+    <w:rsid w:val="003F18E5"/>
+    <w:rsid w:val="004829E5"/>
+    <w:rsid w:val="00741D15"/>
+    <w:rsid w:val="00A15592"/>
     <w:rsid w:val="00EC7499"/>
+    <w:rsid w:val="00F352B3"/>
   </w:rsids>
   <m:mathPr>
     <m:mathFont m:val="Cambria Math"/>
@@ -28410,110 +28802,36 @@
   <w:style w:type="paragraph" w:customStyle="1" w:styleId="ADC504346D2D4075A87E54C4B99F8743">
     <w:name w:val="ADC504346D2D4075A87E54C4B99F8743"/>
   </w:style>
-  <w:style w:type="paragraph" w:customStyle="1" w:styleId="A28DB2984BB34E01ADAA7D509FC251F8">
-    <w:name w:val="A28DB2984BB34E01ADAA7D509FC251F8"/>
-  </w:style>
-  <w:style w:type="paragraph" w:customStyle="1" w:styleId="E1FA73376371460E9D462E78351A4EAF">
-    <w:name w:val="E1FA73376371460E9D462E78351A4EAF"/>
-  </w:style>
-  <w:style w:type="paragraph" w:customStyle="1" w:styleId="1E2AAA4E072940A89EEBF710142B027B">
-    <w:name w:val="1E2AAA4E072940A89EEBF710142B027B"/>
-  </w:style>
-  <w:style w:type="paragraph" w:customStyle="1" w:styleId="EF80C4B02B40459BB7287449E982AFA7">
-    <w:name w:val="EF80C4B02B40459BB7287449E982AFA7"/>
-  </w:style>
-  <w:style w:type="paragraph" w:customStyle="1" w:styleId="45FA1D19B2AF4878AE110878709DD081">
-    <w:name w:val="45FA1D19B2AF4878AE110878709DD081"/>
-  </w:style>
   <w:style w:type="paragraph" w:customStyle="1" w:styleId="8039097F4CFA4D74BA1AFC1C227679F3">
     <w:name w:val="8039097F4CFA4D74BA1AFC1C227679F3"/>
   </w:style>
-  <w:style w:type="paragraph" w:customStyle="1" w:styleId="6B2D959D5CE9475FABF2675C71EEA0F2">
-    <w:name w:val="6B2D959D5CE9475FABF2675C71EEA0F2"/>
-  </w:style>
-  <w:style w:type="paragraph" w:customStyle="1" w:styleId="BFDABB4E13EC472B98B35E81FFF6360E">
-    <w:name w:val="BFDABB4E13EC472B98B35E81FFF6360E"/>
-  </w:style>
-  <w:style w:type="paragraph" w:customStyle="1" w:styleId="3C49046C0F944769887792C97DDA571A">
-    <w:name w:val="3C49046C0F944769887792C97DDA571A"/>
-  </w:style>
-  <w:style w:type="paragraph" w:customStyle="1" w:styleId="CB4B31DF346D4EB2BA844CB46E81211A">
-    <w:name w:val="CB4B31DF346D4EB2BA844CB46E81211A"/>
-  </w:style>
-  <w:style w:type="paragraph" w:customStyle="1" w:styleId="3076213300634A32A8C9D39458738734">
-    <w:name w:val="3076213300634A32A8C9D39458738734"/>
-  </w:style>
-  <w:style w:type="paragraph" w:customStyle="1" w:styleId="B3D18A1E52D34BEABCC42B6AF222B79E">
-    <w:name w:val="B3D18A1E52D34BEABCC42B6AF222B79E"/>
-  </w:style>
-  <w:style w:type="paragraph" w:customStyle="1" w:styleId="57B1716AB35B4220A451944D9B45A200">
-    <w:name w:val="57B1716AB35B4220A451944D9B45A200"/>
-  </w:style>
-  <w:style w:type="paragraph" w:customStyle="1" w:styleId="D6536ECFA1BA4797826A185CCCF9CB34">
-    <w:name w:val="D6536ECFA1BA4797826A185CCCF9CB34"/>
-  </w:style>
-  <w:style w:type="paragraph" w:customStyle="1" w:styleId="94F34C29639F4DB4B8D44E8D017E7A88">
-    <w:name w:val="94F34C29639F4DB4B8D44E8D017E7A88"/>
-  </w:style>
-  <w:style w:type="paragraph" w:customStyle="1" w:styleId="DA7B53202538406DADAF01726AB2D23F">
-    <w:name w:val="DA7B53202538406DADAF01726AB2D23F"/>
-  </w:style>
-  <w:style w:type="paragraph" w:customStyle="1" w:styleId="70F9F06124C04DE392FB89FA1C5D921A">
-    <w:name w:val="70F9F06124C04DE392FB89FA1C5D921A"/>
-  </w:style>
-  <w:style w:type="paragraph" w:customStyle="1" w:styleId="D43094CFF227496FB36F6A2CC8373576">
-    <w:name w:val="D43094CFF227496FB36F6A2CC8373576"/>
-  </w:style>
-  <w:style w:type="paragraph" w:customStyle="1" w:styleId="E051BA56040E4AA49F664789A08B73D3">
-    <w:name w:val="E051BA56040E4AA49F664789A08B73D3"/>
-  </w:style>
-  <w:style w:type="paragraph" w:customStyle="1" w:styleId="9A5A5F0AD4724D9FB72EA8E4DB0ADD92">
-    <w:name w:val="9A5A5F0AD4724D9FB72EA8E4DB0ADD92"/>
-  </w:style>
-  <w:style w:type="paragraph" w:customStyle="1" w:styleId="7CBD44876BF4429A86E035BB6D1839EA">
-    <w:name w:val="7CBD44876BF4429A86E035BB6D1839EA"/>
-  </w:style>
-  <w:style w:type="paragraph" w:customStyle="1" w:styleId="C982FAFA3775438CAC369F747F1FA757">
-    <w:name w:val="C982FAFA3775438CAC369F747F1FA757"/>
-  </w:style>
-  <w:style w:type="paragraph" w:customStyle="1" w:styleId="601F22E5549E4285AA7A89AA72E070D6">
-    <w:name w:val="601F22E5549E4285AA7A89AA72E070D6"/>
-  </w:style>
-  <w:style w:type="paragraph" w:customStyle="1" w:styleId="8471E22BD38947DE829983DBF30F5832">
-    <w:name w:val="8471E22BD38947DE829983DBF30F5832"/>
-  </w:style>
-  <w:style w:type="paragraph" w:customStyle="1" w:styleId="D8EAA17CFB9E4FC898FD9E8167B54CDB">
-    <w:name w:val="D8EAA17CFB9E4FC898FD9E8167B54CDB"/>
-  </w:style>
-  <w:style w:type="paragraph" w:customStyle="1" w:styleId="ECEEA6843F6246CA8EF92BAE78E5CEB4">
-    <w:name w:val="ECEEA6843F6246CA8EF92BAE78E5CEB4"/>
-  </w:style>
-  <w:style w:type="paragraph" w:customStyle="1" w:styleId="5461088216B442F0A36DCE67CB44DF5A">
-    <w:name w:val="5461088216B442F0A36DCE67CB44DF5A"/>
-  </w:style>
-  <w:style w:type="paragraph" w:customStyle="1" w:styleId="96557A9AD02A405CB10C271E265CF09E">
-    <w:name w:val="96557A9AD02A405CB10C271E265CF09E"/>
-    <w:rsid w:val="00EC7499"/>
-  </w:style>
-  <w:style w:type="paragraph" w:customStyle="1" w:styleId="78B5543A27DD49B48CD9EF2CC33794BC">
-    <w:name w:val="78B5543A27DD49B48CD9EF2CC33794BC"/>
-    <w:rsid w:val="00EC7499"/>
-  </w:style>
-  <w:style w:type="paragraph" w:customStyle="1" w:styleId="9D4C6FA965BA4F53BBA10096B33B1AE4">
-    <w:name w:val="9D4C6FA965BA4F53BBA10096B33B1AE4"/>
-    <w:rsid w:val="00EC7499"/>
-  </w:style>
-  <w:style w:type="paragraph" w:customStyle="1" w:styleId="2793B9975200485FA1A0B9481D2BA2C5">
-    <w:name w:val="2793B9975200485FA1A0B9481D2BA2C5"/>
-    <w:rsid w:val="00EC7499"/>
-  </w:style>
-  <w:style w:type="paragraph" w:customStyle="1" w:styleId="10E97EEBBD674DF18E7B0EB67DF832DA">
-    <w:name w:val="10E97EEBBD674DF18E7B0EB67DF832DA"/>
-    <w:rsid w:val="00EC7499"/>
-  </w:style>
-  <w:style w:type="paragraph" w:customStyle="1" w:styleId="79A1814B56504B3C85B8B883B55FEAAE">
-    <w:name w:val="79A1814B56504B3C85B8B883B55FEAAE"/>
-    <w:rsid w:val="00EC7499"/>
+  <w:style w:type="paragraph" w:customStyle="1" w:styleId="86751E5421134507990D3207A2937558">
+    <w:name w:val="86751E5421134507990D3207A2937558"/>
+    <w:rsid w:val="004829E5"/>
+  </w:style>
+  <w:style w:type="paragraph" w:customStyle="1" w:styleId="3D45E29432354C0EAA08027CBEB80A4A">
+    <w:name w:val="3D45E29432354C0EAA08027CBEB80A4A"/>
+    <w:rsid w:val="004829E5"/>
+  </w:style>
+  <w:style w:type="paragraph" w:customStyle="1" w:styleId="C780FC649F824E7992093D7BE17EF875">
+    <w:name w:val="C780FC649F824E7992093D7BE17EF875"/>
+    <w:rsid w:val="004829E5"/>
+  </w:style>
+  <w:style w:type="paragraph" w:customStyle="1" w:styleId="937C9735CEDE4B4485832D8CA707829B">
+    <w:name w:val="937C9735CEDE4B4485832D8CA707829B"/>
+    <w:rsid w:val="004829E5"/>
+  </w:style>
+  <w:style w:type="paragraph" w:customStyle="1" w:styleId="3E30B4114A054331845B997566295041">
+    <w:name w:val="3E30B4114A054331845B997566295041"/>
+    <w:rsid w:val="004829E5"/>
+  </w:style>
+  <w:style w:type="paragraph" w:customStyle="1" w:styleId="5FE45C4A8DF44EF9A76DC5B2F6B35DE0">
+    <w:name w:val="5FE45C4A8DF44EF9A76DC5B2F6B35DE0"/>
+    <w:rsid w:val="004829E5"/>
+  </w:style>
+  <w:style w:type="paragraph" w:customStyle="1" w:styleId="1A6F8B787F8E4D83BAA0E42E6801D481">
+    <w:name w:val="1A6F8B787F8E4D83BAA0E42E6801D481"/>
+    <w:rsid w:val="004829E5"/>
   </w:style>
 </w:styles>
 </file>

</xml_diff>